<commit_message>
added a subscription page
</commit_message>
<xml_diff>
--- a/AquaShine Car Wash - Cape Town.docx
+++ b/AquaShine Car Wash - Cape Town.docx
@@ -37,7 +37,7 @@
                     <pic:cNvPicPr preferRelativeResize="0"/>
                   </pic:nvPicPr>
                   <pic:blipFill>
-                    <a:blip r:embed="rId5"/>
+                    <a:blip r:embed="rId7"/>
                     <a:srcRect/>
                     <a:stretch>
                       <a:fillRect/>
@@ -274,30 +274,13 @@
         <w:jc w:val="both"/>
       </w:pPr>
       <w:r>
-        <w:t xml:space="preserve">Comprehensive vehicle </w:t>
-      </w:r>
-      <w:proofErr w:type="gramStart"/>
-      <w:r>
-        <w:t>cleaning includ</w:t>
+        <w:t>Comprehensive vehicle cleaning includ</w:t>
       </w:r>
       <w:r>
         <w:t>ing</w:t>
       </w:r>
-      <w:proofErr w:type="gramEnd"/>
-      <w:r>
-        <w:t xml:space="preserve"> hand </w:t>
-      </w:r>
-      <w:r>
-        <w:t>washing</w:t>
-      </w:r>
-      <w:r>
-        <w:t xml:space="preserve">, automated </w:t>
-      </w:r>
-      <w:r>
-        <w:t>washing</w:t>
-      </w:r>
-      <w:r>
-        <w:t>, meticulous detailing, full valet services, engine bay cleaning, deep upholstery cleaning, crystal-clear window cleaning, and innovative waterless wash alternatives.</w:t>
+      <w:r>
+        <w:t xml:space="preserve"> hand washing, automated washing, meticulous detailing, full valet services, engine bay cleaning, deep upholstery cleaning, crystal-clear window cleaning, and innovative waterless wash alternatives.</w:t>
       </w:r>
     </w:p>
     <w:p>
@@ -3088,15 +3071,7 @@
           <w:bCs/>
           <w:u w:val="single"/>
         </w:rPr>
-        <w:t>Anticipated Revenue Streams</w:t>
-      </w:r>
-      <w:r>
-        <w:rPr>
-          <w:b/>
-          <w:bCs/>
-          <w:u w:val="single"/>
-        </w:rPr>
-        <w:t>:</w:t>
+        <w:t>Anticipated Revenue Streams:</w:t>
       </w:r>
     </w:p>
     <w:p>
@@ -5955,6 +5930,9 @@
     <w:p/>
     <w:p/>
     <w:sectPr>
+      <w:footerReference w:type="even" r:id="rId12"/>
+      <w:footerReference w:type="default" r:id="rId13"/>
+      <w:footerReference w:type="first" r:id="rId14"/>
       <w:pgSz w:w="12240" w:h="15840"/>
       <w:pgMar w:top="1440" w:right="1440" w:bottom="1440" w:left="1440" w:header="720" w:footer="720" w:gutter="0"/>
       <w:pgNumType w:start="1"/>
@@ -6004,6 +5982,443 @@
 <w16cid:commentsIds xmlns:wpc="http://schemas.microsoft.com/office/word/2010/wordprocessingCanvas" xmlns:cx="http://schemas.microsoft.com/office/drawing/2014/chartex" xmlns:cx1="http://schemas.microsoft.com/office/drawing/2015/9/8/chartex" xmlns:cx2="http://schemas.microsoft.com/office/drawing/2015/10/21/chartex" xmlns:cx3="http://schemas.microsoft.com/office/drawing/2016/5/9/chartex" xmlns:cx4="http://schemas.microsoft.com/office/drawing/2016/5/10/chartex" xmlns:cx5="http://schemas.microsoft.com/office/drawing/2016/5/11/chartex" xmlns:cx6="http://schemas.microsoft.com/office/drawing/2016/5/12/chartex" xmlns:cx7="http://schemas.microsoft.com/office/drawing/2016/5/13/chartex" xmlns:cx8="http://schemas.microsoft.com/office/drawing/2016/5/14/chartex" xmlns:mc="http://schemas.openxmlformats.org/markup-compatibility/2006" xmlns:aink="http://schemas.microsoft.com/office/drawing/2016/ink" xmlns:am3d="http://schemas.microsoft.com/office/drawing/2017/model3d" xmlns:o="urn:schemas-microsoft-com:office:office" xmlns:oel="http://schemas.microsoft.com/office/2019/extlst" xmlns:r="http://schemas.openxmlformats.org/officeDocument/2006/relationships" xmlns:m="http://schemas.openxmlformats.org/officeDocument/2006/math" xmlns:v="urn:schemas-microsoft-com:vml" xmlns:wp14="http://schemas.microsoft.com/office/word/2010/wordprocessingDrawing" xmlns:wp="http://schemas.openxmlformats.org/drawingml/2006/wordprocessingDrawing" xmlns:w10="urn:schemas-microsoft-com:office:word" xmlns:w="http://schemas.openxmlformats.org/wordprocessingml/2006/main" xmlns:w14="http://schemas.microsoft.com/office/word/2010/wordml" xmlns:w15="http://schemas.microsoft.com/office/word/2012/wordml" xmlns:w16cex="http://schemas.microsoft.com/office/word/2018/wordml/cex" xmlns:w16cid="http://schemas.microsoft.com/office/word/2016/wordml/cid" xmlns:w16="http://schemas.microsoft.com/office/word/2018/wordml" xmlns:w16du="http://schemas.microsoft.com/office/word/2023/wordml/word16du" xmlns:w16sdtdh="http://schemas.microsoft.com/office/word/2020/wordml/sdtdatahash" xmlns:w16sdtfl="http://schemas.microsoft.com/office/word/2024/wordml/sdtformatlock" xmlns:w16se="http://schemas.microsoft.com/office/word/2015/wordml/symex" xmlns:wpg="http://schemas.microsoft.com/office/word/2010/wordprocessingGroup" xmlns:wpi="http://schemas.microsoft.com/office/word/2010/wordprocessingInk" xmlns:wne="http://schemas.microsoft.com/office/word/2006/wordml" xmlns:wps="http://schemas.microsoft.com/office/word/2010/wordprocessingShape" mc:Ignorable="w14 w15 w16se w16cid w16 w16cex w16sdtdh w16sdtfl w16du wp14">
   <w16cid:commentId w16cid:paraId="6E14D22A" w16cid:durableId="66D4BFB0"/>
 </w16cid:commentsIds>
+</file>
+
+<file path=word/endnotes.xml><?xml version="1.0" encoding="utf-8"?>
+<w:endnotes xmlns:wpc="http://schemas.microsoft.com/office/word/2010/wordprocessingCanvas" xmlns:cx="http://schemas.microsoft.com/office/drawing/2014/chartex" xmlns:cx1="http://schemas.microsoft.com/office/drawing/2015/9/8/chartex" xmlns:cx2="http://schemas.microsoft.com/office/drawing/2015/10/21/chartex" xmlns:cx3="http://schemas.microsoft.com/office/drawing/2016/5/9/chartex" xmlns:cx4="http://schemas.microsoft.com/office/drawing/2016/5/10/chartex" xmlns:cx5="http://schemas.microsoft.com/office/drawing/2016/5/11/chartex" xmlns:cx6="http://schemas.microsoft.com/office/drawing/2016/5/12/chartex" xmlns:cx7="http://schemas.microsoft.com/office/drawing/2016/5/13/chartex" xmlns:cx8="http://schemas.microsoft.com/office/drawing/2016/5/14/chartex" xmlns:mc="http://schemas.openxmlformats.org/markup-compatibility/2006" xmlns:aink="http://schemas.microsoft.com/office/drawing/2016/ink" xmlns:am3d="http://schemas.microsoft.com/office/drawing/2017/model3d" xmlns:o="urn:schemas-microsoft-com:office:office" xmlns:oel="http://schemas.microsoft.com/office/2019/extlst" xmlns:r="http://schemas.openxmlformats.org/officeDocument/2006/relationships" xmlns:m="http://schemas.openxmlformats.org/officeDocument/2006/math" xmlns:v="urn:schemas-microsoft-com:vml" xmlns:wp14="http://schemas.microsoft.com/office/word/2010/wordprocessingDrawing" xmlns:wp="http://schemas.openxmlformats.org/drawingml/2006/wordprocessingDrawing" xmlns:w10="urn:schemas-microsoft-com:office:word" xmlns:w="http://schemas.openxmlformats.org/wordprocessingml/2006/main" xmlns:w14="http://schemas.microsoft.com/office/word/2010/wordml" xmlns:w15="http://schemas.microsoft.com/office/word/2012/wordml" xmlns:w16cex="http://schemas.microsoft.com/office/word/2018/wordml/cex" xmlns:w16cid="http://schemas.microsoft.com/office/word/2016/wordml/cid" xmlns:w16="http://schemas.microsoft.com/office/word/2018/wordml" xmlns:w16du="http://schemas.microsoft.com/office/word/2023/wordml/word16du" xmlns:w16sdtdh="http://schemas.microsoft.com/office/word/2020/wordml/sdtdatahash" xmlns:w16sdtfl="http://schemas.microsoft.com/office/word/2024/wordml/sdtformatlock" xmlns:w16se="http://schemas.microsoft.com/office/word/2015/wordml/symex" xmlns:wpg="http://schemas.microsoft.com/office/word/2010/wordprocessingGroup" xmlns:wpi="http://schemas.microsoft.com/office/word/2010/wordprocessingInk" xmlns:wne="http://schemas.microsoft.com/office/word/2006/wordml" xmlns:wps="http://schemas.microsoft.com/office/word/2010/wordprocessingShape" mc:Ignorable="w14 w15 w16se w16cid w16 w16cex w16sdtdh w16sdtfl w16du wp14">
+  <w:endnote w:type="separator" w:id="-1">
+    <w:p>
+      <w:pPr>
+        <w:spacing w:line="240" w:lineRule="auto"/>
+      </w:pPr>
+      <w:r>
+        <w:separator/>
+      </w:r>
+    </w:p>
+  </w:endnote>
+  <w:endnote w:type="continuationSeparator" w:id="0">
+    <w:p>
+      <w:pPr>
+        <w:spacing w:line="240" w:lineRule="auto"/>
+      </w:pPr>
+      <w:r>
+        <w:continuationSeparator/>
+      </w:r>
+    </w:p>
+  </w:endnote>
+</w:endnotes>
+</file>
+
+<file path=word/footer1.xml><?xml version="1.0" encoding="utf-8"?>
+<w:ftr xmlns:wpc="http://schemas.microsoft.com/office/word/2010/wordprocessingCanvas" xmlns:cx="http://schemas.microsoft.com/office/drawing/2014/chartex" xmlns:cx1="http://schemas.microsoft.com/office/drawing/2015/9/8/chartex" xmlns:cx2="http://schemas.microsoft.com/office/drawing/2015/10/21/chartex" xmlns:cx3="http://schemas.microsoft.com/office/drawing/2016/5/9/chartex" xmlns:cx4="http://schemas.microsoft.com/office/drawing/2016/5/10/chartex" xmlns:cx5="http://schemas.microsoft.com/office/drawing/2016/5/11/chartex" xmlns:cx6="http://schemas.microsoft.com/office/drawing/2016/5/12/chartex" xmlns:cx7="http://schemas.microsoft.com/office/drawing/2016/5/13/chartex" xmlns:cx8="http://schemas.microsoft.com/office/drawing/2016/5/14/chartex" xmlns:mc="http://schemas.openxmlformats.org/markup-compatibility/2006" xmlns:aink="http://schemas.microsoft.com/office/drawing/2016/ink" xmlns:am3d="http://schemas.microsoft.com/office/drawing/2017/model3d" xmlns:o="urn:schemas-microsoft-com:office:office" xmlns:oel="http://schemas.microsoft.com/office/2019/extlst" xmlns:r="http://schemas.openxmlformats.org/officeDocument/2006/relationships" xmlns:m="http://schemas.openxmlformats.org/officeDocument/2006/math" xmlns:v="urn:schemas-microsoft-com:vml" xmlns:wp14="http://schemas.microsoft.com/office/word/2010/wordprocessingDrawing" xmlns:wp="http://schemas.openxmlformats.org/drawingml/2006/wordprocessingDrawing" xmlns:w10="urn:schemas-microsoft-com:office:word" xmlns:w="http://schemas.openxmlformats.org/wordprocessingml/2006/main" xmlns:w14="http://schemas.microsoft.com/office/word/2010/wordml" xmlns:w15="http://schemas.microsoft.com/office/word/2012/wordml" xmlns:w16cex="http://schemas.microsoft.com/office/word/2018/wordml/cex" xmlns:w16cid="http://schemas.microsoft.com/office/word/2016/wordml/cid" xmlns:w16="http://schemas.microsoft.com/office/word/2018/wordml" xmlns:w16du="http://schemas.microsoft.com/office/word/2023/wordml/word16du" xmlns:w16sdtdh="http://schemas.microsoft.com/office/word/2020/wordml/sdtdatahash" xmlns:w16sdtfl="http://schemas.microsoft.com/office/word/2024/wordml/sdtformatlock" xmlns:w16se="http://schemas.microsoft.com/office/word/2015/wordml/symex" xmlns:wpg="http://schemas.microsoft.com/office/word/2010/wordprocessingGroup" xmlns:wpi="http://schemas.microsoft.com/office/word/2010/wordprocessingInk" xmlns:wne="http://schemas.microsoft.com/office/word/2006/wordml" xmlns:wps="http://schemas.microsoft.com/office/word/2010/wordprocessingShape" mc:Ignorable="w14 w15 w16se w16cid w16 w16cex w16sdtdh w16sdtfl w16du wp14">
+  <w:p>
+    <w:pPr>
+      <w:pStyle w:val="Footer"/>
+    </w:pPr>
+    <w:r>
+      <w:rPr>
+        <w:noProof/>
+      </w:rPr>
+      <mc:AlternateContent>
+        <mc:Choice Requires="wps">
+          <w:drawing>
+            <wp:anchor distT="0" distB="0" distL="0" distR="0" simplePos="0" relativeHeight="251659264" behindDoc="0" locked="0" layoutInCell="1" allowOverlap="1" wp14:anchorId="0A41FB2D" wp14:editId="3E7770B5">
+              <wp:simplePos x="635" y="635"/>
+              <wp:positionH relativeFrom="page">
+                <wp:align>left</wp:align>
+              </wp:positionH>
+              <wp:positionV relativeFrom="page">
+                <wp:align>bottom</wp:align>
+              </wp:positionV>
+              <wp:extent cx="1381760" cy="368935"/>
+              <wp:effectExtent l="0" t="0" r="8890" b="0"/>
+              <wp:wrapNone/>
+              <wp:docPr id="2104941134" name="Text Box 2" descr="Unrestricted - Public">
+                <a:extLst xmlns:a="http://schemas.openxmlformats.org/drawingml/2006/main">
+                  <a:ext uri="{5AE41FA2-C0FF-4470-9BD4-5FADCA87CBE2}">
+                    <aclsh:classification xmlns:aclsh="http://schemas.microsoft.com/office/drawing/2020/classificationShape" classificationOutcomeType="ftr"/>
+                  </a:ext>
+                </a:extLst>
+              </wp:docPr>
+              <wp:cNvGraphicFramePr/>
+              <a:graphic xmlns:a="http://schemas.openxmlformats.org/drawingml/2006/main">
+                <a:graphicData uri="http://schemas.microsoft.com/office/word/2010/wordprocessingShape">
+                  <wps:wsp>
+                    <wps:cNvSpPr txBox="1"/>
+                    <wps:spPr>
+                      <a:xfrm>
+                        <a:off x="0" y="0"/>
+                        <a:ext cx="1381760" cy="368935"/>
+                      </a:xfrm>
+                      <a:prstGeom prst="rect">
+                        <a:avLst/>
+                      </a:prstGeom>
+                      <a:noFill/>
+                      <a:ln>
+                        <a:noFill/>
+                      </a:ln>
+                    </wps:spPr>
+                    <wps:txbx>
+                      <w:txbxContent>
+                        <w:p>
+                          <w:pPr>
+                            <w:rPr>
+                              <w:rFonts w:ascii="Aptos" w:eastAsia="Aptos" w:hAnsi="Aptos" w:cs="Aptos"/>
+                              <w:noProof/>
+                              <w:color w:val="000000"/>
+                              <w:sz w:val="20"/>
+                              <w:szCs w:val="20"/>
+                            </w:rPr>
+                          </w:pPr>
+                          <w:r>
+                            <w:rPr>
+                              <w:rFonts w:ascii="Aptos" w:eastAsia="Aptos" w:hAnsi="Aptos" w:cs="Aptos"/>
+                              <w:noProof/>
+                              <w:color w:val="000000"/>
+                              <w:sz w:val="20"/>
+                              <w:szCs w:val="20"/>
+                            </w:rPr>
+                            <w:t>Unrestricted - Public</w:t>
+                          </w:r>
+                        </w:p>
+                      </w:txbxContent>
+                    </wps:txbx>
+                    <wps:bodyPr rot="0" spcFirstLastPara="0" vertOverflow="overflow" horzOverflow="overflow" vert="horz" wrap="none" lIns="254000" tIns="0" rIns="0" bIns="190500" numCol="1" spcCol="0" rtlCol="0" fromWordArt="0" anchor="b" anchorCtr="0" forceAA="0" compatLnSpc="1">
+                      <a:prstTxWarp prst="textNoShape">
+                        <a:avLst/>
+                      </a:prstTxWarp>
+                      <a:spAutoFit/>
+                    </wps:bodyPr>
+                  </wps:wsp>
+                </a:graphicData>
+              </a:graphic>
+            </wp:anchor>
+          </w:drawing>
+        </mc:Choice>
+        <mc:Fallback>
+          <w:pict>
+            <v:shapetype w14:anchorId="0A41FB2D" id="_x0000_t202" coordsize="21600,21600" o:spt="202" path="m,l,21600r21600,l21600,xe">
+              <v:stroke joinstyle="miter"/>
+              <v:path gradientshapeok="t" o:connecttype="rect"/>
+            </v:shapetype>
+            <v:shape id="Text Box 2" o:spid="_x0000_s1026" type="#_x0000_t202" alt="Unrestricted - Public" style="position:absolute;margin-left:0;margin-top:0;width:108.8pt;height:29.05pt;z-index:251659264;visibility:visible;mso-wrap-style:none;mso-wrap-distance-left:0;mso-wrap-distance-top:0;mso-wrap-distance-right:0;mso-wrap-distance-bottom:0;mso-position-horizontal:left;mso-position-horizontal-relative:page;mso-position-vertical:bottom;mso-position-vertical-relative:page;v-text-anchor:bottom" o:gfxdata="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" filled="f" stroked="f">
+              <v:fill o:detectmouseclick="t"/>
+              <v:textbox style="mso-fit-shape-to-text:t" inset="20pt,0,0,15pt">
+                <w:txbxContent>
+                  <w:p>
+                    <w:pPr>
+                      <w:rPr>
+                        <w:rFonts w:ascii="Aptos" w:eastAsia="Aptos" w:hAnsi="Aptos" w:cs="Aptos"/>
+                        <w:noProof/>
+                        <w:color w:val="000000"/>
+                        <w:sz w:val="20"/>
+                        <w:szCs w:val="20"/>
+                      </w:rPr>
+                    </w:pPr>
+                    <w:r>
+                      <w:rPr>
+                        <w:rFonts w:ascii="Aptos" w:eastAsia="Aptos" w:hAnsi="Aptos" w:cs="Aptos"/>
+                        <w:noProof/>
+                        <w:color w:val="000000"/>
+                        <w:sz w:val="20"/>
+                        <w:szCs w:val="20"/>
+                      </w:rPr>
+                      <w:t>Unrestricted - Public</w:t>
+                    </w:r>
+                  </w:p>
+                </w:txbxContent>
+              </v:textbox>
+              <w10:wrap anchorx="page" anchory="page"/>
+            </v:shape>
+          </w:pict>
+        </mc:Fallback>
+      </mc:AlternateContent>
+    </w:r>
+  </w:p>
+</w:ftr>
+</file>
+
+<file path=word/footer2.xml><?xml version="1.0" encoding="utf-8"?>
+<w:ftr xmlns:wpc="http://schemas.microsoft.com/office/word/2010/wordprocessingCanvas" xmlns:cx="http://schemas.microsoft.com/office/drawing/2014/chartex" xmlns:cx1="http://schemas.microsoft.com/office/drawing/2015/9/8/chartex" xmlns:cx2="http://schemas.microsoft.com/office/drawing/2015/10/21/chartex" xmlns:cx3="http://schemas.microsoft.com/office/drawing/2016/5/9/chartex" xmlns:cx4="http://schemas.microsoft.com/office/drawing/2016/5/10/chartex" xmlns:cx5="http://schemas.microsoft.com/office/drawing/2016/5/11/chartex" xmlns:cx6="http://schemas.microsoft.com/office/drawing/2016/5/12/chartex" xmlns:cx7="http://schemas.microsoft.com/office/drawing/2016/5/13/chartex" xmlns:cx8="http://schemas.microsoft.com/office/drawing/2016/5/14/chartex" xmlns:mc="http://schemas.openxmlformats.org/markup-compatibility/2006" xmlns:aink="http://schemas.microsoft.com/office/drawing/2016/ink" xmlns:am3d="http://schemas.microsoft.com/office/drawing/2017/model3d" xmlns:o="urn:schemas-microsoft-com:office:office" xmlns:oel="http://schemas.microsoft.com/office/2019/extlst" xmlns:r="http://schemas.openxmlformats.org/officeDocument/2006/relationships" xmlns:m="http://schemas.openxmlformats.org/officeDocument/2006/math" xmlns:v="urn:schemas-microsoft-com:vml" xmlns:wp14="http://schemas.microsoft.com/office/word/2010/wordprocessingDrawing" xmlns:wp="http://schemas.openxmlformats.org/drawingml/2006/wordprocessingDrawing" xmlns:w10="urn:schemas-microsoft-com:office:word" xmlns:w="http://schemas.openxmlformats.org/wordprocessingml/2006/main" xmlns:w14="http://schemas.microsoft.com/office/word/2010/wordml" xmlns:w15="http://schemas.microsoft.com/office/word/2012/wordml" xmlns:w16cex="http://schemas.microsoft.com/office/word/2018/wordml/cex" xmlns:w16cid="http://schemas.microsoft.com/office/word/2016/wordml/cid" xmlns:w16="http://schemas.microsoft.com/office/word/2018/wordml" xmlns:w16du="http://schemas.microsoft.com/office/word/2023/wordml/word16du" xmlns:w16sdtdh="http://schemas.microsoft.com/office/word/2020/wordml/sdtdatahash" xmlns:w16sdtfl="http://schemas.microsoft.com/office/word/2024/wordml/sdtformatlock" xmlns:w16se="http://schemas.microsoft.com/office/word/2015/wordml/symex" xmlns:wpg="http://schemas.microsoft.com/office/word/2010/wordprocessingGroup" xmlns:wpi="http://schemas.microsoft.com/office/word/2010/wordprocessingInk" xmlns:wne="http://schemas.microsoft.com/office/word/2006/wordml" xmlns:wps="http://schemas.microsoft.com/office/word/2010/wordprocessingShape" mc:Ignorable="w14 w15 w16se w16cid w16 w16cex w16sdtdh w16sdtfl w16du wp14">
+  <w:p>
+    <w:pPr>
+      <w:pStyle w:val="Footer"/>
+    </w:pPr>
+    <w:r>
+      <w:rPr>
+        <w:noProof/>
+      </w:rPr>
+      <mc:AlternateContent>
+        <mc:Choice Requires="wps">
+          <w:drawing>
+            <wp:anchor distT="0" distB="0" distL="0" distR="0" simplePos="0" relativeHeight="251660288" behindDoc="0" locked="0" layoutInCell="1" allowOverlap="1" wp14:anchorId="343661A5" wp14:editId="6FBAB8D6">
+              <wp:simplePos x="914400" y="9441180"/>
+              <wp:positionH relativeFrom="page">
+                <wp:align>left</wp:align>
+              </wp:positionH>
+              <wp:positionV relativeFrom="page">
+                <wp:align>bottom</wp:align>
+              </wp:positionV>
+              <wp:extent cx="1381760" cy="368935"/>
+              <wp:effectExtent l="0" t="0" r="8890" b="0"/>
+              <wp:wrapNone/>
+              <wp:docPr id="419134436" name="Text Box 3" descr="Unrestricted - Public">
+                <a:extLst xmlns:a="http://schemas.openxmlformats.org/drawingml/2006/main">
+                  <a:ext uri="{5AE41FA2-C0FF-4470-9BD4-5FADCA87CBE2}">
+                    <aclsh:classification xmlns:aclsh="http://schemas.microsoft.com/office/drawing/2020/classificationShape" classificationOutcomeType="ftr"/>
+                  </a:ext>
+                </a:extLst>
+              </wp:docPr>
+              <wp:cNvGraphicFramePr/>
+              <a:graphic xmlns:a="http://schemas.openxmlformats.org/drawingml/2006/main">
+                <a:graphicData uri="http://schemas.microsoft.com/office/word/2010/wordprocessingShape">
+                  <wps:wsp>
+                    <wps:cNvSpPr txBox="1"/>
+                    <wps:spPr>
+                      <a:xfrm>
+                        <a:off x="0" y="0"/>
+                        <a:ext cx="1381760" cy="368935"/>
+                      </a:xfrm>
+                      <a:prstGeom prst="rect">
+                        <a:avLst/>
+                      </a:prstGeom>
+                      <a:noFill/>
+                      <a:ln>
+                        <a:noFill/>
+                      </a:ln>
+                    </wps:spPr>
+                    <wps:txbx>
+                      <w:txbxContent>
+                        <w:p>
+                          <w:pPr>
+                            <w:rPr>
+                              <w:rFonts w:ascii="Aptos" w:eastAsia="Aptos" w:hAnsi="Aptos" w:cs="Aptos"/>
+                              <w:noProof/>
+                              <w:color w:val="000000"/>
+                              <w:sz w:val="20"/>
+                              <w:szCs w:val="20"/>
+                            </w:rPr>
+                          </w:pPr>
+                          <w:r>
+                            <w:rPr>
+                              <w:rFonts w:ascii="Aptos" w:eastAsia="Aptos" w:hAnsi="Aptos" w:cs="Aptos"/>
+                              <w:noProof/>
+                              <w:color w:val="000000"/>
+                              <w:sz w:val="20"/>
+                              <w:szCs w:val="20"/>
+                            </w:rPr>
+                            <w:t>Unrestricted - Public</w:t>
+                          </w:r>
+                        </w:p>
+                      </w:txbxContent>
+                    </wps:txbx>
+                    <wps:bodyPr rot="0" spcFirstLastPara="0" vertOverflow="overflow" horzOverflow="overflow" vert="horz" wrap="none" lIns="254000" tIns="0" rIns="0" bIns="190500" numCol="1" spcCol="0" rtlCol="0" fromWordArt="0" anchor="b" anchorCtr="0" forceAA="0" compatLnSpc="1">
+                      <a:prstTxWarp prst="textNoShape">
+                        <a:avLst/>
+                      </a:prstTxWarp>
+                      <a:spAutoFit/>
+                    </wps:bodyPr>
+                  </wps:wsp>
+                </a:graphicData>
+              </a:graphic>
+            </wp:anchor>
+          </w:drawing>
+        </mc:Choice>
+        <mc:Fallback>
+          <w:pict>
+            <v:shapetype w14:anchorId="343661A5" id="_x0000_t202" coordsize="21600,21600" o:spt="202" path="m,l,21600r21600,l21600,xe">
+              <v:stroke joinstyle="miter"/>
+              <v:path gradientshapeok="t" o:connecttype="rect"/>
+            </v:shapetype>
+            <v:shape id="Text Box 3" o:spid="_x0000_s1027" type="#_x0000_t202" alt="Unrestricted - Public" style="position:absolute;margin-left:0;margin-top:0;width:108.8pt;height:29.05pt;z-index:251660288;visibility:visible;mso-wrap-style:none;mso-wrap-distance-left:0;mso-wrap-distance-top:0;mso-wrap-distance-right:0;mso-wrap-distance-bottom:0;mso-position-horizontal:left;mso-position-horizontal-relative:page;mso-position-vertical:bottom;mso-position-vertical-relative:page;v-text-anchor:bottom" o:gfxdata="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" filled="f" stroked="f">
+              <v:fill o:detectmouseclick="t"/>
+              <v:textbox style="mso-fit-shape-to-text:t" inset="20pt,0,0,15pt">
+                <w:txbxContent>
+                  <w:p>
+                    <w:pPr>
+                      <w:rPr>
+                        <w:rFonts w:ascii="Aptos" w:eastAsia="Aptos" w:hAnsi="Aptos" w:cs="Aptos"/>
+                        <w:noProof/>
+                        <w:color w:val="000000"/>
+                        <w:sz w:val="20"/>
+                        <w:szCs w:val="20"/>
+                      </w:rPr>
+                    </w:pPr>
+                    <w:r>
+                      <w:rPr>
+                        <w:rFonts w:ascii="Aptos" w:eastAsia="Aptos" w:hAnsi="Aptos" w:cs="Aptos"/>
+                        <w:noProof/>
+                        <w:color w:val="000000"/>
+                        <w:sz w:val="20"/>
+                        <w:szCs w:val="20"/>
+                      </w:rPr>
+                      <w:t>Unrestricted - Public</w:t>
+                    </w:r>
+                  </w:p>
+                </w:txbxContent>
+              </v:textbox>
+              <w10:wrap anchorx="page" anchory="page"/>
+            </v:shape>
+          </w:pict>
+        </mc:Fallback>
+      </mc:AlternateContent>
+    </w:r>
+  </w:p>
+</w:ftr>
+</file>
+
+<file path=word/footer3.xml><?xml version="1.0" encoding="utf-8"?>
+<w:ftr xmlns:wpc="http://schemas.microsoft.com/office/word/2010/wordprocessingCanvas" xmlns:cx="http://schemas.microsoft.com/office/drawing/2014/chartex" xmlns:cx1="http://schemas.microsoft.com/office/drawing/2015/9/8/chartex" xmlns:cx2="http://schemas.microsoft.com/office/drawing/2015/10/21/chartex" xmlns:cx3="http://schemas.microsoft.com/office/drawing/2016/5/9/chartex" xmlns:cx4="http://schemas.microsoft.com/office/drawing/2016/5/10/chartex" xmlns:cx5="http://schemas.microsoft.com/office/drawing/2016/5/11/chartex" xmlns:cx6="http://schemas.microsoft.com/office/drawing/2016/5/12/chartex" xmlns:cx7="http://schemas.microsoft.com/office/drawing/2016/5/13/chartex" xmlns:cx8="http://schemas.microsoft.com/office/drawing/2016/5/14/chartex" xmlns:mc="http://schemas.openxmlformats.org/markup-compatibility/2006" xmlns:aink="http://schemas.microsoft.com/office/drawing/2016/ink" xmlns:am3d="http://schemas.microsoft.com/office/drawing/2017/model3d" xmlns:o="urn:schemas-microsoft-com:office:office" xmlns:oel="http://schemas.microsoft.com/office/2019/extlst" xmlns:r="http://schemas.openxmlformats.org/officeDocument/2006/relationships" xmlns:m="http://schemas.openxmlformats.org/officeDocument/2006/math" xmlns:v="urn:schemas-microsoft-com:vml" xmlns:wp14="http://schemas.microsoft.com/office/word/2010/wordprocessingDrawing" xmlns:wp="http://schemas.openxmlformats.org/drawingml/2006/wordprocessingDrawing" xmlns:w10="urn:schemas-microsoft-com:office:word" xmlns:w="http://schemas.openxmlformats.org/wordprocessingml/2006/main" xmlns:w14="http://schemas.microsoft.com/office/word/2010/wordml" xmlns:w15="http://schemas.microsoft.com/office/word/2012/wordml" xmlns:w16cex="http://schemas.microsoft.com/office/word/2018/wordml/cex" xmlns:w16cid="http://schemas.microsoft.com/office/word/2016/wordml/cid" xmlns:w16="http://schemas.microsoft.com/office/word/2018/wordml" xmlns:w16du="http://schemas.microsoft.com/office/word/2023/wordml/word16du" xmlns:w16sdtdh="http://schemas.microsoft.com/office/word/2020/wordml/sdtdatahash" xmlns:w16sdtfl="http://schemas.microsoft.com/office/word/2024/wordml/sdtformatlock" xmlns:w16se="http://schemas.microsoft.com/office/word/2015/wordml/symex" xmlns:wpg="http://schemas.microsoft.com/office/word/2010/wordprocessingGroup" xmlns:wpi="http://schemas.microsoft.com/office/word/2010/wordprocessingInk" xmlns:wne="http://schemas.microsoft.com/office/word/2006/wordml" xmlns:wps="http://schemas.microsoft.com/office/word/2010/wordprocessingShape" mc:Ignorable="w14 w15 w16se w16cid w16 w16cex w16sdtdh w16sdtfl w16du wp14">
+  <w:p>
+    <w:pPr>
+      <w:pStyle w:val="Footer"/>
+    </w:pPr>
+    <w:r>
+      <w:rPr>
+        <w:noProof/>
+      </w:rPr>
+      <mc:AlternateContent>
+        <mc:Choice Requires="wps">
+          <w:drawing>
+            <wp:anchor distT="0" distB="0" distL="0" distR="0" simplePos="0" relativeHeight="251658240" behindDoc="0" locked="0" layoutInCell="1" allowOverlap="1" wp14:anchorId="5BE1D710" wp14:editId="0E197FD6">
+              <wp:simplePos x="635" y="635"/>
+              <wp:positionH relativeFrom="page">
+                <wp:align>left</wp:align>
+              </wp:positionH>
+              <wp:positionV relativeFrom="page">
+                <wp:align>bottom</wp:align>
+              </wp:positionV>
+              <wp:extent cx="1381760" cy="368935"/>
+              <wp:effectExtent l="0" t="0" r="8890" b="0"/>
+              <wp:wrapNone/>
+              <wp:docPr id="1817369875" name="Text Box 1" descr="Unrestricted - Public">
+                <a:extLst xmlns:a="http://schemas.openxmlformats.org/drawingml/2006/main">
+                  <a:ext uri="{5AE41FA2-C0FF-4470-9BD4-5FADCA87CBE2}">
+                    <aclsh:classification xmlns:aclsh="http://schemas.microsoft.com/office/drawing/2020/classificationShape" classificationOutcomeType="ftr"/>
+                  </a:ext>
+                </a:extLst>
+              </wp:docPr>
+              <wp:cNvGraphicFramePr/>
+              <a:graphic xmlns:a="http://schemas.openxmlformats.org/drawingml/2006/main">
+                <a:graphicData uri="http://schemas.microsoft.com/office/word/2010/wordprocessingShape">
+                  <wps:wsp>
+                    <wps:cNvSpPr txBox="1"/>
+                    <wps:spPr>
+                      <a:xfrm>
+                        <a:off x="0" y="0"/>
+                        <a:ext cx="1381760" cy="368935"/>
+                      </a:xfrm>
+                      <a:prstGeom prst="rect">
+                        <a:avLst/>
+                      </a:prstGeom>
+                      <a:noFill/>
+                      <a:ln>
+                        <a:noFill/>
+                      </a:ln>
+                    </wps:spPr>
+                    <wps:txbx>
+                      <w:txbxContent>
+                        <w:p>
+                          <w:pPr>
+                            <w:rPr>
+                              <w:rFonts w:ascii="Aptos" w:eastAsia="Aptos" w:hAnsi="Aptos" w:cs="Aptos"/>
+                              <w:noProof/>
+                              <w:color w:val="000000"/>
+                              <w:sz w:val="20"/>
+                              <w:szCs w:val="20"/>
+                            </w:rPr>
+                          </w:pPr>
+                          <w:r>
+                            <w:rPr>
+                              <w:rFonts w:ascii="Aptos" w:eastAsia="Aptos" w:hAnsi="Aptos" w:cs="Aptos"/>
+                              <w:noProof/>
+                              <w:color w:val="000000"/>
+                              <w:sz w:val="20"/>
+                              <w:szCs w:val="20"/>
+                            </w:rPr>
+                            <w:t>Unrestricted - Public</w:t>
+                          </w:r>
+                        </w:p>
+                      </w:txbxContent>
+                    </wps:txbx>
+                    <wps:bodyPr rot="0" spcFirstLastPara="0" vertOverflow="overflow" horzOverflow="overflow" vert="horz" wrap="none" lIns="254000" tIns="0" rIns="0" bIns="190500" numCol="1" spcCol="0" rtlCol="0" fromWordArt="0" anchor="b" anchorCtr="0" forceAA="0" compatLnSpc="1">
+                      <a:prstTxWarp prst="textNoShape">
+                        <a:avLst/>
+                      </a:prstTxWarp>
+                      <a:spAutoFit/>
+                    </wps:bodyPr>
+                  </wps:wsp>
+                </a:graphicData>
+              </a:graphic>
+            </wp:anchor>
+          </w:drawing>
+        </mc:Choice>
+        <mc:Fallback>
+          <w:pict>
+            <v:shapetype w14:anchorId="5BE1D710" id="_x0000_t202" coordsize="21600,21600" o:spt="202" path="m,l,21600r21600,l21600,xe">
+              <v:stroke joinstyle="miter"/>
+              <v:path gradientshapeok="t" o:connecttype="rect"/>
+            </v:shapetype>
+            <v:shape id="Text Box 1" o:spid="_x0000_s1028" type="#_x0000_t202" alt="Unrestricted - Public" style="position:absolute;margin-left:0;margin-top:0;width:108.8pt;height:29.05pt;z-index:251658240;visibility:visible;mso-wrap-style:none;mso-wrap-distance-left:0;mso-wrap-distance-top:0;mso-wrap-distance-right:0;mso-wrap-distance-bottom:0;mso-position-horizontal:left;mso-position-horizontal-relative:page;mso-position-vertical:bottom;mso-position-vertical-relative:page;v-text-anchor:bottom" o:gfxdata="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" filled="f" stroked="f">
+              <v:fill o:detectmouseclick="t"/>
+              <v:textbox style="mso-fit-shape-to-text:t" inset="20pt,0,0,15pt">
+                <w:txbxContent>
+                  <w:p>
+                    <w:pPr>
+                      <w:rPr>
+                        <w:rFonts w:ascii="Aptos" w:eastAsia="Aptos" w:hAnsi="Aptos" w:cs="Aptos"/>
+                        <w:noProof/>
+                        <w:color w:val="000000"/>
+                        <w:sz w:val="20"/>
+                        <w:szCs w:val="20"/>
+                      </w:rPr>
+                    </w:pPr>
+                    <w:r>
+                      <w:rPr>
+                        <w:rFonts w:ascii="Aptos" w:eastAsia="Aptos" w:hAnsi="Aptos" w:cs="Aptos"/>
+                        <w:noProof/>
+                        <w:color w:val="000000"/>
+                        <w:sz w:val="20"/>
+                        <w:szCs w:val="20"/>
+                      </w:rPr>
+                      <w:t>Unrestricted - Public</w:t>
+                    </w:r>
+                  </w:p>
+                </w:txbxContent>
+              </v:textbox>
+              <w10:wrap anchorx="page" anchory="page"/>
+            </v:shape>
+          </w:pict>
+        </mc:Fallback>
+      </mc:AlternateContent>
+    </w:r>
+  </w:p>
+</w:ftr>
+</file>
+
+<file path=word/footnotes.xml><?xml version="1.0" encoding="utf-8"?>
+<w:footnotes xmlns:wpc="http://schemas.microsoft.com/office/word/2010/wordprocessingCanvas" xmlns:cx="http://schemas.microsoft.com/office/drawing/2014/chartex" xmlns:cx1="http://schemas.microsoft.com/office/drawing/2015/9/8/chartex" xmlns:cx2="http://schemas.microsoft.com/office/drawing/2015/10/21/chartex" xmlns:cx3="http://schemas.microsoft.com/office/drawing/2016/5/9/chartex" xmlns:cx4="http://schemas.microsoft.com/office/drawing/2016/5/10/chartex" xmlns:cx5="http://schemas.microsoft.com/office/drawing/2016/5/11/chartex" xmlns:cx6="http://schemas.microsoft.com/office/drawing/2016/5/12/chartex" xmlns:cx7="http://schemas.microsoft.com/office/drawing/2016/5/13/chartex" xmlns:cx8="http://schemas.microsoft.com/office/drawing/2016/5/14/chartex" xmlns:mc="http://schemas.openxmlformats.org/markup-compatibility/2006" xmlns:aink="http://schemas.microsoft.com/office/drawing/2016/ink" xmlns:am3d="http://schemas.microsoft.com/office/drawing/2017/model3d" xmlns:o="urn:schemas-microsoft-com:office:office" xmlns:oel="http://schemas.microsoft.com/office/2019/extlst" xmlns:r="http://schemas.openxmlformats.org/officeDocument/2006/relationships" xmlns:m="http://schemas.openxmlformats.org/officeDocument/2006/math" xmlns:v="urn:schemas-microsoft-com:vml" xmlns:wp14="http://schemas.microsoft.com/office/word/2010/wordprocessingDrawing" xmlns:wp="http://schemas.openxmlformats.org/drawingml/2006/wordprocessingDrawing" xmlns:w10="urn:schemas-microsoft-com:office:word" xmlns:w="http://schemas.openxmlformats.org/wordprocessingml/2006/main" xmlns:w14="http://schemas.microsoft.com/office/word/2010/wordml" xmlns:w15="http://schemas.microsoft.com/office/word/2012/wordml" xmlns:w16cex="http://schemas.microsoft.com/office/word/2018/wordml/cex" xmlns:w16cid="http://schemas.microsoft.com/office/word/2016/wordml/cid" xmlns:w16="http://schemas.microsoft.com/office/word/2018/wordml" xmlns:w16du="http://schemas.microsoft.com/office/word/2023/wordml/word16du" xmlns:w16sdtdh="http://schemas.microsoft.com/office/word/2020/wordml/sdtdatahash" xmlns:w16sdtfl="http://schemas.microsoft.com/office/word/2024/wordml/sdtformatlock" xmlns:w16se="http://schemas.microsoft.com/office/word/2015/wordml/symex" xmlns:wpg="http://schemas.microsoft.com/office/word/2010/wordprocessingGroup" xmlns:wpi="http://schemas.microsoft.com/office/word/2010/wordprocessingInk" xmlns:wne="http://schemas.microsoft.com/office/word/2006/wordml" xmlns:wps="http://schemas.microsoft.com/office/word/2010/wordprocessingShape" mc:Ignorable="w14 w15 w16se w16cid w16 w16cex w16sdtdh w16sdtfl w16du wp14">
+  <w:footnote w:type="separator" w:id="-1">
+    <w:p>
+      <w:pPr>
+        <w:spacing w:line="240" w:lineRule="auto"/>
+      </w:pPr>
+      <w:r>
+        <w:separator/>
+      </w:r>
+    </w:p>
+  </w:footnote>
+  <w:footnote w:type="continuationSeparator" w:id="0">
+    <w:p>
+      <w:pPr>
+        <w:spacing w:line="240" w:lineRule="auto"/>
+      </w:pPr>
+      <w:r>
+        <w:continuationSeparator/>
+      </w:r>
+    </w:p>
+  </w:footnote>
+</w:footnotes>
 </file>
 
 <file path=word/numbering.xml><?xml version="1.0" encoding="utf-8"?>
@@ -8079,6 +8494,7 @@
   <w:style w:type="character" w:default="1" w:styleId="DefaultParagraphFont">
     <w:name w:val="Default Paragraph Font"/>
     <w:uiPriority w:val="1"/>
+    <w:semiHidden/>
     <w:unhideWhenUsed/>
   </w:style>
   <w:style w:type="table" w:default="1" w:styleId="TableNormal">
@@ -8250,6 +8666,28 @@
       <w:sz w:val="20"/>
       <w:szCs w:val="20"/>
     </w:rPr>
+  </w:style>
+  <w:style w:type="paragraph" w:styleId="Footer">
+    <w:name w:val="footer"/>
+    <w:basedOn w:val="Normal"/>
+    <w:link w:val="FooterChar"/>
+    <w:uiPriority w:val="99"/>
+    <w:unhideWhenUsed/>
+    <w:rsid w:val="00E426AA"/>
+    <w:pPr>
+      <w:tabs>
+        <w:tab w:val="center" w:pos="4680"/>
+        <w:tab w:val="right" w:pos="9360"/>
+      </w:tabs>
+      <w:spacing w:line="240" w:lineRule="auto"/>
+    </w:pPr>
+  </w:style>
+  <w:style w:type="character" w:customStyle="1" w:styleId="FooterChar">
+    <w:name w:val="Footer Char"/>
+    <w:basedOn w:val="DefaultParagraphFont"/>
+    <w:link w:val="Footer"/>
+    <w:uiPriority w:val="99"/>
+    <w:rsid w:val="00E426AA"/>
   </w:style>
 </w:styles>
 </file>

</xml_diff>